<commit_message>
Une journée d'avancement sur les règlements...
</commit_message>
<xml_diff>
--- a/graphiques/CVVISA.docx
+++ b/graphiques/CVVISA.docx
@@ -17,18 +17,18 @@
         <mc:AlternateContent>
           <mc:Choice Requires="wpg">
             <w:drawing>
-              <wp:anchor distT="0" distB="0" distL="114300" distR="114300" simplePos="0" relativeHeight="251677696" behindDoc="0" locked="0" layoutInCell="1" allowOverlap="1">
+              <wp:anchor distT="0" distB="0" distL="114300" distR="114300" simplePos="0" relativeHeight="251677696" behindDoc="0" locked="1" layoutInCell="1" allowOverlap="1">
                 <wp:simplePos x="0" y="0"/>
                 <wp:positionH relativeFrom="column">
-                  <wp:posOffset>-325526</wp:posOffset>
+                  <wp:posOffset>-457200</wp:posOffset>
                 </wp:positionH>
                 <wp:positionV relativeFrom="paragraph">
-                  <wp:posOffset>-384048</wp:posOffset>
+                  <wp:posOffset>-457200</wp:posOffset>
                 </wp:positionV>
-                <wp:extent cx="10211892" cy="7205955"/>
-                <wp:effectExtent l="0" t="0" r="18415" b="33655"/>
+                <wp:extent cx="10800000" cy="7560000"/>
+                <wp:effectExtent l="0" t="0" r="20955" b="22225"/>
                 <wp:wrapNone/>
-                <wp:docPr id="48" name="Groupe 48"/>
+                <wp:docPr id="10" name="Groupe 10"/>
                 <wp:cNvGraphicFramePr/>
                 <a:graphic xmlns:a="http://schemas.openxmlformats.org/drawingml/2006/main">
                   <a:graphicData uri="http://schemas.microsoft.com/office/word/2010/wordprocessingGroup">
@@ -37,9 +37,9 @@
                       <wpg:grpSpPr>
                         <a:xfrm>
                           <a:off x="0" y="0"/>
-                          <a:ext cx="10211892" cy="7205955"/>
+                          <a:ext cx="10800000" cy="7560000"/>
                           <a:chOff x="0" y="0"/>
-                          <a:chExt cx="10211892" cy="7205955"/>
+                          <a:chExt cx="10800000" cy="7560000"/>
                         </a:xfrm>
                       </wpg:grpSpPr>
                       <wps:wsp>
@@ -47,12 +47,17 @@
                         <wps:cNvCnPr/>
                         <wps:spPr>
                           <a:xfrm flipH="1">
-                            <a:off x="3394252" y="153619"/>
-                            <a:ext cx="0" cy="7038000"/>
+                            <a:off x="3525926" y="0"/>
+                            <a:ext cx="0" cy="7560000"/>
                           </a:xfrm>
                           <a:prstGeom prst="line">
                             <a:avLst/>
                           </a:prstGeom>
+                          <a:ln>
+                            <a:solidFill>
+                              <a:schemeClr val="bg2"/>
+                            </a:solidFill>
+                          </a:ln>
                         </wps:spPr>
                         <wps:style>
                           <a:lnRef idx="1">
@@ -75,12 +80,17 @@
                         <wps:cNvCnPr/>
                         <wps:spPr>
                           <a:xfrm flipH="1">
-                            <a:off x="6466636" y="109728"/>
-                            <a:ext cx="0" cy="7038000"/>
+                            <a:off x="6598310" y="0"/>
+                            <a:ext cx="0" cy="7560000"/>
                           </a:xfrm>
                           <a:prstGeom prst="line">
                             <a:avLst/>
                           </a:prstGeom>
+                          <a:ln>
+                            <a:solidFill>
+                              <a:schemeClr val="bg2"/>
+                            </a:solidFill>
+                          </a:ln>
                         </wps:spPr>
                         <wps:style>
                           <a:lnRef idx="1">
@@ -103,12 +113,17 @@
                         <wps:cNvCnPr/>
                         <wps:spPr>
                           <a:xfrm flipH="1">
-                            <a:off x="0" y="2340864"/>
-                            <a:ext cx="10131425" cy="0"/>
+                            <a:off x="0" y="2414016"/>
+                            <a:ext cx="10800000" cy="0"/>
                           </a:xfrm>
                           <a:prstGeom prst="line">
                             <a:avLst/>
                           </a:prstGeom>
+                          <a:ln>
+                            <a:solidFill>
+                              <a:schemeClr val="bg2"/>
+                            </a:solidFill>
+                          </a:ln>
                         </wps:spPr>
                         <wps:style>
                           <a:lnRef idx="1">
@@ -131,12 +146,17 @@
                         <wps:cNvCnPr/>
                         <wps:spPr>
                           <a:xfrm flipH="1">
-                            <a:off x="73152" y="4294022"/>
-                            <a:ext cx="10131425" cy="0"/>
+                            <a:off x="0" y="4367174"/>
+                            <a:ext cx="10800000" cy="0"/>
                           </a:xfrm>
                           <a:prstGeom prst="line">
                             <a:avLst/>
                           </a:prstGeom>
+                          <a:ln>
+                            <a:solidFill>
+                              <a:schemeClr val="bg2"/>
+                            </a:solidFill>
+                          </a:ln>
                         </wps:spPr>
                         <wps:style>
                           <a:lnRef idx="1">
@@ -159,12 +179,17 @@
                         <wps:cNvCnPr/>
                         <wps:spPr>
                           <a:xfrm flipH="1">
-                            <a:off x="0" y="395021"/>
-                            <a:ext cx="10131425" cy="0"/>
+                            <a:off x="0" y="468173"/>
+                            <a:ext cx="10800000" cy="0"/>
                           </a:xfrm>
                           <a:prstGeom prst="line">
                             <a:avLst/>
                           </a:prstGeom>
+                          <a:ln>
+                            <a:solidFill>
+                              <a:schemeClr val="bg2"/>
+                            </a:solidFill>
+                          </a:ln>
                         </wps:spPr>
                         <wps:style>
                           <a:lnRef idx="1">
@@ -187,12 +212,17 @@
                         <wps:cNvCnPr/>
                         <wps:spPr>
                           <a:xfrm flipH="1">
-                            <a:off x="80467" y="6239866"/>
-                            <a:ext cx="10131425" cy="0"/>
+                            <a:off x="0" y="6313018"/>
+                            <a:ext cx="10800000" cy="0"/>
                           </a:xfrm>
                           <a:prstGeom prst="line">
                             <a:avLst/>
                           </a:prstGeom>
+                          <a:ln>
+                            <a:solidFill>
+                              <a:schemeClr val="bg2"/>
+                            </a:solidFill>
+                          </a:ln>
                         </wps:spPr>
                         <wps:style>
                           <a:lnRef idx="1">
@@ -215,12 +245,17 @@
                         <wps:cNvCnPr/>
                         <wps:spPr>
                           <a:xfrm flipH="1">
-                            <a:off x="329184" y="168250"/>
-                            <a:ext cx="0" cy="7037705"/>
+                            <a:off x="460858" y="0"/>
+                            <a:ext cx="0" cy="7560000"/>
                           </a:xfrm>
                           <a:prstGeom prst="line">
                             <a:avLst/>
                           </a:prstGeom>
+                          <a:ln>
+                            <a:solidFill>
+                              <a:schemeClr val="bg2"/>
+                            </a:solidFill>
+                          </a:ln>
                         </wps:spPr>
                         <wps:style>
                           <a:lnRef idx="1">
@@ -243,12 +278,17 @@
                         <wps:cNvCnPr/>
                         <wps:spPr>
                           <a:xfrm flipH="1">
-                            <a:off x="9531705" y="0"/>
-                            <a:ext cx="0" cy="7037705"/>
+                            <a:off x="9663379" y="0"/>
+                            <a:ext cx="0" cy="7560000"/>
                           </a:xfrm>
                           <a:prstGeom prst="line">
                             <a:avLst/>
                           </a:prstGeom>
+                          <a:ln>
+                            <a:solidFill>
+                              <a:schemeClr val="bg2"/>
+                            </a:solidFill>
+                          </a:ln>
                         </wps:spPr>
                         <wps:style>
                           <a:lnRef idx="1">
@@ -269,36 +309,43 @@
                     </wpg:wgp>
                   </a:graphicData>
                 </a:graphic>
+                <wp14:sizeRelH relativeFrom="margin">
+                  <wp14:pctWidth>0</wp14:pctWidth>
+                </wp14:sizeRelH>
+                <wp14:sizeRelV relativeFrom="margin">
+                  <wp14:pctHeight>0</wp14:pctHeight>
+                </wp14:sizeRelV>
               </wp:anchor>
             </w:drawing>
           </mc:Choice>
           <mc:Fallback>
             <w:pict>
-              <v:group w14:anchorId="5AC26657" id="Groupe 48" o:spid="_x0000_s1026" style="position:absolute;margin-left:-25.65pt;margin-top:-30.25pt;width:804.1pt;height:567.4pt;z-index:251677696" coordsize="102118,72059" o:gfxdata="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">
-                <v:line id="Connecteur droit 37" o:spid="_x0000_s1027" style="position:absolute;flip:x;visibility:visible;mso-wrap-style:square" from="33942,1536" to="33942,71916" o:connectortype="straight" o:gfxdata="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" strokecolor="#5b9bd5 [3204]" strokeweight=".5pt">
+              <v:group w14:anchorId="50B431D3" id="Groupe 10" o:spid="_x0000_s1026" style="position:absolute;margin-left:-36pt;margin-top:-36pt;width:850.4pt;height:595.3pt;z-index:251677696;mso-width-relative:margin;mso-height-relative:margin" coordsize="108000,75600" o:gfxdata="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">
+                <v:line id="Connecteur droit 37" o:spid="_x0000_s1027" style="position:absolute;flip:x;visibility:visible;mso-wrap-style:square" from="35259,0" to="35259,75600" o:connectortype="straight" o:gfxdata="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" strokecolor="#e7e6e6 [3214]" strokeweight=".5pt">
                   <v:stroke joinstyle="miter"/>
                 </v:line>
-                <v:line id="Connecteur droit 38" o:spid="_x0000_s1028" style="position:absolute;flip:x;visibility:visible;mso-wrap-style:square" from="64666,1097" to="64666,71477" o:connectortype="straight" o:gfxdata="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" strokecolor="#5b9bd5 [3204]" strokeweight=".5pt">
+                <v:line id="Connecteur droit 38" o:spid="_x0000_s1028" style="position:absolute;flip:x;visibility:visible;mso-wrap-style:square" from="65983,0" to="65983,75600" o:connectortype="straight" o:gfxdata="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" strokecolor="#e7e6e6 [3214]" strokeweight=".5pt">
                   <v:stroke joinstyle="miter"/>
                 </v:line>
-                <v:line id="Connecteur droit 42" o:spid="_x0000_s1029" style="position:absolute;flip:x;visibility:visible;mso-wrap-style:square" from="0,23408" to="101314,23408" o:connectortype="straight" o:gfxdata="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" strokecolor="#5b9bd5 [3204]" strokeweight=".5pt">
+                <v:line id="Connecteur droit 42" o:spid="_x0000_s1029" style="position:absolute;flip:x;visibility:visible;mso-wrap-style:square" from="0,24140" to="108000,24140" o:connectortype="straight" o:gfxdata="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" strokecolor="#e7e6e6 [3214]" strokeweight=".5pt">
                   <v:stroke joinstyle="miter"/>
                 </v:line>
-                <v:line id="Connecteur droit 43" o:spid="_x0000_s1030" style="position:absolute;flip:x;visibility:visible;mso-wrap-style:square" from="731,42940" to="102045,42940" o:connectortype="straight" o:gfxdata="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" strokecolor="#5b9bd5 [3204]" strokeweight=".5pt">
+                <v:line id="Connecteur droit 43" o:spid="_x0000_s1030" style="position:absolute;flip:x;visibility:visible;mso-wrap-style:square" from="0,43671" to="108000,43671" o:connectortype="straight" o:gfxdata="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" strokecolor="#e7e6e6 [3214]" strokeweight=".5pt">
                   <v:stroke joinstyle="miter"/>
                 </v:line>
-                <v:line id="Connecteur droit 44" o:spid="_x0000_s1031" style="position:absolute;flip:x;visibility:visible;mso-wrap-style:square" from="0,3950" to="101314,3950" o:connectortype="straight" o:gfxdata="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" strokecolor="#5b9bd5 [3204]" strokeweight=".5pt">
+                <v:line id="Connecteur droit 44" o:spid="_x0000_s1031" style="position:absolute;flip:x;visibility:visible;mso-wrap-style:square" from="0,4681" to="108000,4681" o:connectortype="straight" o:gfxdata="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" strokecolor="#e7e6e6 [3214]" strokeweight=".5pt">
                   <v:stroke joinstyle="miter"/>
                 </v:line>
-                <v:line id="Connecteur droit 45" o:spid="_x0000_s1032" style="position:absolute;flip:x;visibility:visible;mso-wrap-style:square" from="804,62398" to="102118,62398" o:connectortype="straight" o:gfxdata="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" strokecolor="#5b9bd5 [3204]" strokeweight=".5pt">
+                <v:line id="Connecteur droit 45" o:spid="_x0000_s1032" style="position:absolute;flip:x;visibility:visible;mso-wrap-style:square" from="0,63130" to="108000,63130" o:connectortype="straight" o:gfxdata="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" strokecolor="#e7e6e6 [3214]" strokeweight=".5pt">
                   <v:stroke joinstyle="miter"/>
                 </v:line>
-                <v:line id="Connecteur droit 46" o:spid="_x0000_s1033" style="position:absolute;flip:x;visibility:visible;mso-wrap-style:square" from="3291,1682" to="3291,72059" o:connectortype="straight" o:gfxdata="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" strokecolor="#5b9bd5 [3204]" strokeweight=".5pt">
+                <v:line id="Connecteur droit 46" o:spid="_x0000_s1033" style="position:absolute;flip:x;visibility:visible;mso-wrap-style:square" from="4608,0" to="4608,75600" o:connectortype="straight" o:gfxdata="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" strokecolor="#e7e6e6 [3214]" strokeweight=".5pt">
                   <v:stroke joinstyle="miter"/>
                 </v:line>
-                <v:line id="Connecteur droit 47" o:spid="_x0000_s1034" style="position:absolute;flip:x;visibility:visible;mso-wrap-style:square" from="95317,0" to="95317,70377" o:connectortype="straight" o:gfxdata="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" strokecolor="#5b9bd5 [3204]" strokeweight=".5pt">
+                <v:line id="Connecteur droit 47" o:spid="_x0000_s1034" style="position:absolute;flip:x;visibility:visible;mso-wrap-style:square" from="96633,0" to="96633,75600" o:connectortype="straight" o:gfxdata="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" strokecolor="#e7e6e6 [3214]" strokeweight=".5pt">
                   <v:stroke joinstyle="miter"/>
                 </v:line>
+                <w10:anchorlock/>
               </v:group>
             </w:pict>
           </mc:Fallback>
@@ -310,10 +357,10 @@
           <w:lang w:eastAsia="fr-FR"/>
         </w:rPr>
         <w:drawing>
-          <wp:inline distT="0" distB="0" distL="0" distR="0" wp14:anchorId="4E26DB17" wp14:editId="43AFDCD8">
-            <wp:extent cx="3069692" cy="1944000"/>
-            <wp:effectExtent l="0" t="0" r="0" b="0"/>
-            <wp:docPr id="29" name="Image 29"/>
+          <wp:inline distT="0" distB="0" distL="0" distR="0" wp14:anchorId="71B2A51A" wp14:editId="6D74CF4D">
+            <wp:extent cx="3061646" cy="1944000"/>
+            <wp:effectExtent l="0" t="0" r="5715" b="0"/>
+            <wp:docPr id="2" name="Image 2"/>
             <wp:cNvGraphicFramePr>
               <a:graphicFrameLocks xmlns:a="http://schemas.openxmlformats.org/drawingml/2006/main" noChangeAspect="1"/>
             </wp:cNvGraphicFramePr>
@@ -333,7 +380,7 @@
                   <pic:spPr>
                     <a:xfrm>
                       <a:off x="0" y="0"/>
-                      <a:ext cx="3069692" cy="1944000"/>
+                      <a:ext cx="3061646" cy="1944000"/>
                     </a:xfrm>
                     <a:prstGeom prst="rect">
                       <a:avLst/>
@@ -351,10 +398,10 @@
           <w:lang w:eastAsia="fr-FR"/>
         </w:rPr>
         <w:drawing>
-          <wp:inline distT="0" distB="0" distL="0" distR="0" wp14:anchorId="4E26DB17" wp14:editId="43AFDCD8">
-            <wp:extent cx="3069692" cy="1944000"/>
-            <wp:effectExtent l="0" t="0" r="0" b="0"/>
-            <wp:docPr id="30" name="Image 30"/>
+          <wp:inline distT="0" distB="0" distL="0" distR="0" wp14:anchorId="71B2A51A" wp14:editId="6D74CF4D">
+            <wp:extent cx="3061646" cy="1944000"/>
+            <wp:effectExtent l="0" t="0" r="5715" b="0"/>
+            <wp:docPr id="3" name="Image 3"/>
             <wp:cNvGraphicFramePr>
               <a:graphicFrameLocks xmlns:a="http://schemas.openxmlformats.org/drawingml/2006/main" noChangeAspect="1"/>
             </wp:cNvGraphicFramePr>
@@ -374,7 +421,7 @@
                   <pic:spPr>
                     <a:xfrm>
                       <a:off x="0" y="0"/>
-                      <a:ext cx="3069692" cy="1944000"/>
+                      <a:ext cx="3061646" cy="1944000"/>
                     </a:xfrm>
                     <a:prstGeom prst="rect">
                       <a:avLst/>
@@ -392,10 +439,10 @@
           <w:lang w:eastAsia="fr-FR"/>
         </w:rPr>
         <w:drawing>
-          <wp:inline distT="0" distB="0" distL="0" distR="0" wp14:anchorId="4E26DB17" wp14:editId="43AFDCD8">
-            <wp:extent cx="3069692" cy="1944000"/>
-            <wp:effectExtent l="0" t="0" r="0" b="0"/>
-            <wp:docPr id="31" name="Image 31"/>
+          <wp:inline distT="0" distB="0" distL="0" distR="0" wp14:anchorId="71B2A51A" wp14:editId="6D74CF4D">
+            <wp:extent cx="3061646" cy="1944000"/>
+            <wp:effectExtent l="0" t="0" r="5715" b="0"/>
+            <wp:docPr id="4" name="Image 4"/>
             <wp:cNvGraphicFramePr>
               <a:graphicFrameLocks xmlns:a="http://schemas.openxmlformats.org/drawingml/2006/main" noChangeAspect="1"/>
             </wp:cNvGraphicFramePr>
@@ -415,7 +462,7 @@
                   <pic:spPr>
                     <a:xfrm>
                       <a:off x="0" y="0"/>
-                      <a:ext cx="3069692" cy="1944000"/>
+                      <a:ext cx="3061646" cy="1944000"/>
                     </a:xfrm>
                     <a:prstGeom prst="rect">
                       <a:avLst/>
@@ -433,10 +480,10 @@
           <w:lang w:eastAsia="fr-FR"/>
         </w:rPr>
         <w:drawing>
-          <wp:inline distT="0" distB="0" distL="0" distR="0" wp14:anchorId="4E26DB17" wp14:editId="43AFDCD8">
-            <wp:extent cx="3069692" cy="1944000"/>
-            <wp:effectExtent l="0" t="0" r="0" b="0"/>
-            <wp:docPr id="32" name="Image 32"/>
+          <wp:inline distT="0" distB="0" distL="0" distR="0" wp14:anchorId="71B2A51A" wp14:editId="6D74CF4D">
+            <wp:extent cx="3061646" cy="1944000"/>
+            <wp:effectExtent l="0" t="0" r="5715" b="0"/>
+            <wp:docPr id="5" name="Image 5"/>
             <wp:cNvGraphicFramePr>
               <a:graphicFrameLocks xmlns:a="http://schemas.openxmlformats.org/drawingml/2006/main" noChangeAspect="1"/>
             </wp:cNvGraphicFramePr>
@@ -456,7 +503,7 @@
                   <pic:spPr>
                     <a:xfrm>
                       <a:off x="0" y="0"/>
-                      <a:ext cx="3069692" cy="1944000"/>
+                      <a:ext cx="3061646" cy="1944000"/>
                     </a:xfrm>
                     <a:prstGeom prst="rect">
                       <a:avLst/>
@@ -474,10 +521,10 @@
           <w:lang w:eastAsia="fr-FR"/>
         </w:rPr>
         <w:drawing>
-          <wp:inline distT="0" distB="0" distL="0" distR="0" wp14:anchorId="4E26DB17" wp14:editId="43AFDCD8">
-            <wp:extent cx="3069692" cy="1944000"/>
-            <wp:effectExtent l="0" t="0" r="0" b="0"/>
-            <wp:docPr id="33" name="Image 33"/>
+          <wp:inline distT="0" distB="0" distL="0" distR="0" wp14:anchorId="71B2A51A" wp14:editId="6D74CF4D">
+            <wp:extent cx="3061646" cy="1944000"/>
+            <wp:effectExtent l="0" t="0" r="5715" b="0"/>
+            <wp:docPr id="6" name="Image 6"/>
             <wp:cNvGraphicFramePr>
               <a:graphicFrameLocks xmlns:a="http://schemas.openxmlformats.org/drawingml/2006/main" noChangeAspect="1"/>
             </wp:cNvGraphicFramePr>
@@ -497,7 +544,7 @@
                   <pic:spPr>
                     <a:xfrm>
                       <a:off x="0" y="0"/>
-                      <a:ext cx="3069692" cy="1944000"/>
+                      <a:ext cx="3061646" cy="1944000"/>
                     </a:xfrm>
                     <a:prstGeom prst="rect">
                       <a:avLst/>
@@ -515,10 +562,10 @@
           <w:lang w:eastAsia="fr-FR"/>
         </w:rPr>
         <w:drawing>
-          <wp:inline distT="0" distB="0" distL="0" distR="0" wp14:anchorId="4E26DB17" wp14:editId="43AFDCD8">
-            <wp:extent cx="3069692" cy="1944000"/>
-            <wp:effectExtent l="0" t="0" r="0" b="0"/>
-            <wp:docPr id="34" name="Image 34"/>
+          <wp:inline distT="0" distB="0" distL="0" distR="0" wp14:anchorId="71B2A51A" wp14:editId="6D74CF4D">
+            <wp:extent cx="3061646" cy="1944000"/>
+            <wp:effectExtent l="0" t="0" r="5715" b="0"/>
+            <wp:docPr id="7" name="Image 7"/>
             <wp:cNvGraphicFramePr>
               <a:graphicFrameLocks xmlns:a="http://schemas.openxmlformats.org/drawingml/2006/main" noChangeAspect="1"/>
             </wp:cNvGraphicFramePr>
@@ -538,7 +585,7 @@
                   <pic:spPr>
                     <a:xfrm>
                       <a:off x="0" y="0"/>
-                      <a:ext cx="3069692" cy="1944000"/>
+                      <a:ext cx="3061646" cy="1944000"/>
                     </a:xfrm>
                     <a:prstGeom prst="rect">
                       <a:avLst/>
@@ -550,16 +597,18 @@
           </wp:inline>
         </w:drawing>
       </w:r>
+      <w:bookmarkStart w:id="0" w:name="_GoBack"/>
+      <w:bookmarkEnd w:id="0"/>
       <w:r>
         <w:rPr>
           <w:noProof/>
           <w:lang w:eastAsia="fr-FR"/>
         </w:rPr>
         <w:drawing>
-          <wp:inline distT="0" distB="0" distL="0" distR="0" wp14:anchorId="4E26DB17" wp14:editId="43AFDCD8">
-            <wp:extent cx="3069692" cy="1944000"/>
-            <wp:effectExtent l="0" t="0" r="0" b="0"/>
-            <wp:docPr id="35" name="Image 35"/>
+          <wp:inline distT="0" distB="0" distL="0" distR="0" wp14:anchorId="71B2A51A" wp14:editId="6D74CF4D">
+            <wp:extent cx="3061646" cy="1944000"/>
+            <wp:effectExtent l="0" t="0" r="5715" b="0"/>
+            <wp:docPr id="8" name="Image 8"/>
             <wp:cNvGraphicFramePr>
               <a:graphicFrameLocks xmlns:a="http://schemas.openxmlformats.org/drawingml/2006/main" noChangeAspect="1"/>
             </wp:cNvGraphicFramePr>
@@ -579,7 +628,7 @@
                   <pic:spPr>
                     <a:xfrm>
                       <a:off x="0" y="0"/>
-                      <a:ext cx="3069692" cy="1944000"/>
+                      <a:ext cx="3061646" cy="1944000"/>
                     </a:xfrm>
                     <a:prstGeom prst="rect">
                       <a:avLst/>
@@ -597,10 +646,10 @@
           <w:lang w:eastAsia="fr-FR"/>
         </w:rPr>
         <w:drawing>
-          <wp:inline distT="0" distB="0" distL="0" distR="0" wp14:anchorId="4E26DB17" wp14:editId="43AFDCD8">
-            <wp:extent cx="3069692" cy="1944000"/>
-            <wp:effectExtent l="0" t="0" r="0" b="0"/>
-            <wp:docPr id="36" name="Image 36"/>
+          <wp:inline distT="0" distB="0" distL="0" distR="0" wp14:anchorId="71B2A51A" wp14:editId="6D74CF4D">
+            <wp:extent cx="3061646" cy="1944000"/>
+            <wp:effectExtent l="0" t="0" r="5715" b="0"/>
+            <wp:docPr id="9" name="Image 9"/>
             <wp:cNvGraphicFramePr>
               <a:graphicFrameLocks xmlns:a="http://schemas.openxmlformats.org/drawingml/2006/main" noChangeAspect="1"/>
             </wp:cNvGraphicFramePr>
@@ -620,7 +669,7 @@
                   <pic:spPr>
                     <a:xfrm>
                       <a:off x="0" y="0"/>
-                      <a:ext cx="3069692" cy="1944000"/>
+                      <a:ext cx="3061646" cy="1944000"/>
                     </a:xfrm>
                     <a:prstGeom prst="rect">
                       <a:avLst/>
@@ -638,10 +687,10 @@
           <w:lang w:eastAsia="fr-FR"/>
         </w:rPr>
         <w:drawing>
-          <wp:inline distT="0" distB="0" distL="0" distR="0" wp14:anchorId="15CDC603" wp14:editId="35462B8C">
-            <wp:extent cx="3069692" cy="1944000"/>
-            <wp:effectExtent l="0" t="0" r="0" b="0"/>
-            <wp:docPr id="28" name="Image 28"/>
+          <wp:inline distT="0" distB="0" distL="0" distR="0" wp14:anchorId="12917084" wp14:editId="76EADEF5">
+            <wp:extent cx="3061646" cy="1944000"/>
+            <wp:effectExtent l="0" t="0" r="5715" b="0"/>
+            <wp:docPr id="1" name="Image 1"/>
             <wp:cNvGraphicFramePr>
               <a:graphicFrameLocks xmlns:a="http://schemas.openxmlformats.org/drawingml/2006/main" noChangeAspect="1"/>
             </wp:cNvGraphicFramePr>
@@ -661,7 +710,7 @@
                   <pic:spPr>
                     <a:xfrm>
                       <a:off x="0" y="0"/>
-                      <a:ext cx="3069692" cy="1944000"/>
+                      <a:ext cx="3061646" cy="1944000"/>
                     </a:xfrm>
                     <a:prstGeom prst="rect">
                       <a:avLst/>
@@ -691,297 +740,6 @@
           <w:lang w:eastAsia="fr-FR"/>
         </w:rPr>
         <w:lastRenderedPageBreak/>
-        <mc:AlternateContent>
-          <mc:Choice Requires="wpg">
-            <w:drawing>
-              <wp:anchor distT="0" distB="0" distL="114300" distR="114300" simplePos="0" relativeHeight="251679744" behindDoc="0" locked="0" layoutInCell="1" allowOverlap="1" wp14:anchorId="49219511" wp14:editId="28607CAD">
-                <wp:simplePos x="0" y="0"/>
-                <wp:positionH relativeFrom="column">
-                  <wp:posOffset>235585</wp:posOffset>
-                </wp:positionH>
-                <wp:positionV relativeFrom="paragraph">
-                  <wp:posOffset>-388950</wp:posOffset>
-                </wp:positionV>
-                <wp:extent cx="10211892" cy="7205955"/>
-                <wp:effectExtent l="0" t="0" r="18415" b="33655"/>
-                <wp:wrapNone/>
-                <wp:docPr id="49" name="Groupe 49"/>
-                <wp:cNvGraphicFramePr/>
-                <a:graphic xmlns:a="http://schemas.openxmlformats.org/drawingml/2006/main">
-                  <a:graphicData uri="http://schemas.microsoft.com/office/word/2010/wordprocessingGroup">
-                    <wpg:wgp>
-                      <wpg:cNvGrpSpPr/>
-                      <wpg:grpSpPr>
-                        <a:xfrm>
-                          <a:off x="0" y="0"/>
-                          <a:ext cx="10211892" cy="7205955"/>
-                          <a:chOff x="0" y="0"/>
-                          <a:chExt cx="10211892" cy="7205955"/>
-                        </a:xfrm>
-                      </wpg:grpSpPr>
-                      <wps:wsp>
-                        <wps:cNvPr id="50" name="Connecteur droit 50"/>
-                        <wps:cNvCnPr/>
-                        <wps:spPr>
-                          <a:xfrm flipH="1">
-                            <a:off x="3394252" y="153619"/>
-                            <a:ext cx="0" cy="7038000"/>
-                          </a:xfrm>
-                          <a:prstGeom prst="line">
-                            <a:avLst/>
-                          </a:prstGeom>
-                        </wps:spPr>
-                        <wps:style>
-                          <a:lnRef idx="1">
-                            <a:schemeClr val="accent1"/>
-                          </a:lnRef>
-                          <a:fillRef idx="0">
-                            <a:schemeClr val="accent1"/>
-                          </a:fillRef>
-                          <a:effectRef idx="0">
-                            <a:schemeClr val="accent1"/>
-                          </a:effectRef>
-                          <a:fontRef idx="minor">
-                            <a:schemeClr val="tx1"/>
-                          </a:fontRef>
-                        </wps:style>
-                        <wps:bodyPr/>
-                      </wps:wsp>
-                      <wps:wsp>
-                        <wps:cNvPr id="51" name="Connecteur droit 51"/>
-                        <wps:cNvCnPr/>
-                        <wps:spPr>
-                          <a:xfrm flipH="1">
-                            <a:off x="6466636" y="109728"/>
-                            <a:ext cx="0" cy="7038000"/>
-                          </a:xfrm>
-                          <a:prstGeom prst="line">
-                            <a:avLst/>
-                          </a:prstGeom>
-                        </wps:spPr>
-                        <wps:style>
-                          <a:lnRef idx="1">
-                            <a:schemeClr val="accent1"/>
-                          </a:lnRef>
-                          <a:fillRef idx="0">
-                            <a:schemeClr val="accent1"/>
-                          </a:fillRef>
-                          <a:effectRef idx="0">
-                            <a:schemeClr val="accent1"/>
-                          </a:effectRef>
-                          <a:fontRef idx="minor">
-                            <a:schemeClr val="tx1"/>
-                          </a:fontRef>
-                        </wps:style>
-                        <wps:bodyPr/>
-                      </wps:wsp>
-                      <wps:wsp>
-                        <wps:cNvPr id="52" name="Connecteur droit 52"/>
-                        <wps:cNvCnPr/>
-                        <wps:spPr>
-                          <a:xfrm flipH="1">
-                            <a:off x="0" y="2340864"/>
-                            <a:ext cx="10131425" cy="0"/>
-                          </a:xfrm>
-                          <a:prstGeom prst="line">
-                            <a:avLst/>
-                          </a:prstGeom>
-                        </wps:spPr>
-                        <wps:style>
-                          <a:lnRef idx="1">
-                            <a:schemeClr val="accent1"/>
-                          </a:lnRef>
-                          <a:fillRef idx="0">
-                            <a:schemeClr val="accent1"/>
-                          </a:fillRef>
-                          <a:effectRef idx="0">
-                            <a:schemeClr val="accent1"/>
-                          </a:effectRef>
-                          <a:fontRef idx="minor">
-                            <a:schemeClr val="tx1"/>
-                          </a:fontRef>
-                        </wps:style>
-                        <wps:bodyPr/>
-                      </wps:wsp>
-                      <wps:wsp>
-                        <wps:cNvPr id="53" name="Connecteur droit 53"/>
-                        <wps:cNvCnPr/>
-                        <wps:spPr>
-                          <a:xfrm flipH="1">
-                            <a:off x="73152" y="4294022"/>
-                            <a:ext cx="10131425" cy="0"/>
-                          </a:xfrm>
-                          <a:prstGeom prst="line">
-                            <a:avLst/>
-                          </a:prstGeom>
-                        </wps:spPr>
-                        <wps:style>
-                          <a:lnRef idx="1">
-                            <a:schemeClr val="accent1"/>
-                          </a:lnRef>
-                          <a:fillRef idx="0">
-                            <a:schemeClr val="accent1"/>
-                          </a:fillRef>
-                          <a:effectRef idx="0">
-                            <a:schemeClr val="accent1"/>
-                          </a:effectRef>
-                          <a:fontRef idx="minor">
-                            <a:schemeClr val="tx1"/>
-                          </a:fontRef>
-                        </wps:style>
-                        <wps:bodyPr/>
-                      </wps:wsp>
-                      <wps:wsp>
-                        <wps:cNvPr id="54" name="Connecteur droit 54"/>
-                        <wps:cNvCnPr/>
-                        <wps:spPr>
-                          <a:xfrm flipH="1">
-                            <a:off x="0" y="395021"/>
-                            <a:ext cx="10131425" cy="0"/>
-                          </a:xfrm>
-                          <a:prstGeom prst="line">
-                            <a:avLst/>
-                          </a:prstGeom>
-                        </wps:spPr>
-                        <wps:style>
-                          <a:lnRef idx="1">
-                            <a:schemeClr val="accent1"/>
-                          </a:lnRef>
-                          <a:fillRef idx="0">
-                            <a:schemeClr val="accent1"/>
-                          </a:fillRef>
-                          <a:effectRef idx="0">
-                            <a:schemeClr val="accent1"/>
-                          </a:effectRef>
-                          <a:fontRef idx="minor">
-                            <a:schemeClr val="tx1"/>
-                          </a:fontRef>
-                        </wps:style>
-                        <wps:bodyPr/>
-                      </wps:wsp>
-                      <wps:wsp>
-                        <wps:cNvPr id="55" name="Connecteur droit 55"/>
-                        <wps:cNvCnPr/>
-                        <wps:spPr>
-                          <a:xfrm flipH="1">
-                            <a:off x="80467" y="6239866"/>
-                            <a:ext cx="10131425" cy="0"/>
-                          </a:xfrm>
-                          <a:prstGeom prst="line">
-                            <a:avLst/>
-                          </a:prstGeom>
-                        </wps:spPr>
-                        <wps:style>
-                          <a:lnRef idx="1">
-                            <a:schemeClr val="accent1"/>
-                          </a:lnRef>
-                          <a:fillRef idx="0">
-                            <a:schemeClr val="accent1"/>
-                          </a:fillRef>
-                          <a:effectRef idx="0">
-                            <a:schemeClr val="accent1"/>
-                          </a:effectRef>
-                          <a:fontRef idx="minor">
-                            <a:schemeClr val="tx1"/>
-                          </a:fontRef>
-                        </wps:style>
-                        <wps:bodyPr/>
-                      </wps:wsp>
-                      <wps:wsp>
-                        <wps:cNvPr id="56" name="Connecteur droit 56"/>
-                        <wps:cNvCnPr/>
-                        <wps:spPr>
-                          <a:xfrm flipH="1">
-                            <a:off x="329184" y="168250"/>
-                            <a:ext cx="0" cy="7037705"/>
-                          </a:xfrm>
-                          <a:prstGeom prst="line">
-                            <a:avLst/>
-                          </a:prstGeom>
-                        </wps:spPr>
-                        <wps:style>
-                          <a:lnRef idx="1">
-                            <a:schemeClr val="accent1"/>
-                          </a:lnRef>
-                          <a:fillRef idx="0">
-                            <a:schemeClr val="accent1"/>
-                          </a:fillRef>
-                          <a:effectRef idx="0">
-                            <a:schemeClr val="accent1"/>
-                          </a:effectRef>
-                          <a:fontRef idx="minor">
-                            <a:schemeClr val="tx1"/>
-                          </a:fontRef>
-                        </wps:style>
-                        <wps:bodyPr/>
-                      </wps:wsp>
-                      <wps:wsp>
-                        <wps:cNvPr id="57" name="Connecteur droit 57"/>
-                        <wps:cNvCnPr/>
-                        <wps:spPr>
-                          <a:xfrm flipH="1">
-                            <a:off x="9531705" y="0"/>
-                            <a:ext cx="0" cy="7037705"/>
-                          </a:xfrm>
-                          <a:prstGeom prst="line">
-                            <a:avLst/>
-                          </a:prstGeom>
-                        </wps:spPr>
-                        <wps:style>
-                          <a:lnRef idx="1">
-                            <a:schemeClr val="accent1"/>
-                          </a:lnRef>
-                          <a:fillRef idx="0">
-                            <a:schemeClr val="accent1"/>
-                          </a:fillRef>
-                          <a:effectRef idx="0">
-                            <a:schemeClr val="accent1"/>
-                          </a:effectRef>
-                          <a:fontRef idx="minor">
-                            <a:schemeClr val="tx1"/>
-                          </a:fontRef>
-                        </wps:style>
-                        <wps:bodyPr/>
-                      </wps:wsp>
-                    </wpg:wgp>
-                  </a:graphicData>
-                </a:graphic>
-              </wp:anchor>
-            </w:drawing>
-          </mc:Choice>
-          <mc:Fallback>
-            <w:pict>
-              <v:group w14:anchorId="11FE0A36" id="Groupe 49" o:spid="_x0000_s1026" style="position:absolute;margin-left:18.55pt;margin-top:-30.65pt;width:804.1pt;height:567.4pt;z-index:251679744" coordsize="102118,72059" o:gfxdata="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">
-                <v:line id="Connecteur droit 50" o:spid="_x0000_s1027" style="position:absolute;flip:x;visibility:visible;mso-wrap-style:square" from="33942,1536" to="33942,71916" o:connectortype="straight" o:gfxdata="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" strokecolor="#5b9bd5 [3204]" strokeweight=".5pt">
-                  <v:stroke joinstyle="miter"/>
-                </v:line>
-                <v:line id="Connecteur droit 51" o:spid="_x0000_s1028" style="position:absolute;flip:x;visibility:visible;mso-wrap-style:square" from="64666,1097" to="64666,71477" o:connectortype="straight" o:gfxdata="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" strokecolor="#5b9bd5 [3204]" strokeweight=".5pt">
-                  <v:stroke joinstyle="miter"/>
-                </v:line>
-                <v:line id="Connecteur droit 52" o:spid="_x0000_s1029" style="position:absolute;flip:x;visibility:visible;mso-wrap-style:square" from="0,23408" to="101314,23408" o:connectortype="straight" o:gfxdata="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" strokecolor="#5b9bd5 [3204]" strokeweight=".5pt">
-                  <v:stroke joinstyle="miter"/>
-                </v:line>
-                <v:line id="Connecteur droit 53" o:spid="_x0000_s1030" style="position:absolute;flip:x;visibility:visible;mso-wrap-style:square" from="731,42940" to="102045,42940" o:connectortype="straight" o:gfxdata="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" strokecolor="#5b9bd5 [3204]" strokeweight=".5pt">
-                  <v:stroke joinstyle="miter"/>
-                </v:line>
-                <v:line id="Connecteur droit 54" o:spid="_x0000_s1031" style="position:absolute;flip:x;visibility:visible;mso-wrap-style:square" from="0,3950" to="101314,3950" o:connectortype="straight" o:gfxdata="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" strokecolor="#5b9bd5 [3204]" strokeweight=".5pt">
-                  <v:stroke joinstyle="miter"/>
-                </v:line>
-                <v:line id="Connecteur droit 55" o:spid="_x0000_s1032" style="position:absolute;flip:x;visibility:visible;mso-wrap-style:square" from="804,62398" to="102118,62398" o:connectortype="straight" o:gfxdata="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" strokecolor="#5b9bd5 [3204]" strokeweight=".5pt">
-                  <v:stroke joinstyle="miter"/>
-                </v:line>
-                <v:line id="Connecteur droit 56" o:spid="_x0000_s1033" style="position:absolute;flip:x;visibility:visible;mso-wrap-style:square" from="3291,1682" to="3291,72059" o:connectortype="straight" o:gfxdata="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" strokecolor="#5b9bd5 [3204]" strokeweight=".5pt">
-                  <v:stroke joinstyle="miter"/>
-                </v:line>
-                <v:line id="Connecteur droit 57" o:spid="_x0000_s1034" style="position:absolute;flip:x;visibility:visible;mso-wrap-style:square" from="95317,0" to="95317,70377" o:connectortype="straight" o:gfxdata="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" strokecolor="#5b9bd5 [3204]" strokeweight=".5pt">
-                  <v:stroke joinstyle="miter"/>
-                </v:line>
-              </v:group>
-            </w:pict>
-          </mc:Fallback>
-        </mc:AlternateContent>
-      </w:r>
-      <w:r>
         <w:drawing>
           <wp:inline distT="0" distB="0" distL="0" distR="0" wp14:anchorId="6AB98CFF" wp14:editId="6B62F04B">
             <wp:extent cx="3059002" cy="1944000"/>
@@ -1019,6 +777,10 @@
         </w:drawing>
       </w:r>
       <w:r>
+        <w:rPr>
+          <w:noProof/>
+          <w:lang w:eastAsia="fr-FR"/>
+        </w:rPr>
         <w:drawing>
           <wp:inline distT="0" distB="0" distL="0" distR="0" wp14:anchorId="6AB98CFF" wp14:editId="6B62F04B">
             <wp:extent cx="3059002" cy="1944000"/>
@@ -1056,6 +818,10 @@
         </w:drawing>
       </w:r>
       <w:r>
+        <w:rPr>
+          <w:noProof/>
+          <w:lang w:eastAsia="fr-FR"/>
+        </w:rPr>
         <w:drawing>
           <wp:inline distT="0" distB="0" distL="0" distR="0" wp14:anchorId="6AB98CFF" wp14:editId="6B62F04B">
             <wp:extent cx="3059002" cy="1944000"/>
@@ -1093,6 +859,10 @@
         </w:drawing>
       </w:r>
       <w:r>
+        <w:rPr>
+          <w:noProof/>
+          <w:lang w:eastAsia="fr-FR"/>
+        </w:rPr>
         <w:drawing>
           <wp:inline distT="0" distB="0" distL="0" distR="0" wp14:anchorId="6AB98CFF" wp14:editId="6B62F04B">
             <wp:extent cx="3059002" cy="1944000"/>
@@ -1130,6 +900,10 @@
         </w:drawing>
       </w:r>
       <w:r>
+        <w:rPr>
+          <w:noProof/>
+          <w:lang w:eastAsia="fr-FR"/>
+        </w:rPr>
         <w:drawing>
           <wp:inline distT="0" distB="0" distL="0" distR="0" wp14:anchorId="6AB98CFF" wp14:editId="6B62F04B">
             <wp:extent cx="3059002" cy="1944000"/>
@@ -1167,6 +941,10 @@
         </w:drawing>
       </w:r>
       <w:r>
+        <w:rPr>
+          <w:noProof/>
+          <w:lang w:eastAsia="fr-FR"/>
+        </w:rPr>
         <w:drawing>
           <wp:inline distT="0" distB="0" distL="0" distR="0" wp14:anchorId="6AB98CFF" wp14:editId="6B62F04B">
             <wp:extent cx="3059002" cy="1944000"/>
@@ -1204,6 +982,10 @@
         </w:drawing>
       </w:r>
       <w:r>
+        <w:rPr>
+          <w:noProof/>
+          <w:lang w:eastAsia="fr-FR"/>
+        </w:rPr>
         <w:drawing>
           <wp:inline distT="0" distB="0" distL="0" distR="0" wp14:anchorId="6AB98CFF" wp14:editId="6B62F04B">
             <wp:extent cx="3059002" cy="1944000"/>
@@ -1241,6 +1023,10 @@
         </w:drawing>
       </w:r>
       <w:r>
+        <w:rPr>
+          <w:noProof/>
+          <w:lang w:eastAsia="fr-FR"/>
+        </w:rPr>
         <w:drawing>
           <wp:inline distT="0" distB="0" distL="0" distR="0" wp14:anchorId="6AB98CFF" wp14:editId="6B62F04B">
             <wp:extent cx="3059002" cy="1944000"/>
@@ -1278,6 +1064,10 @@
         </w:drawing>
       </w:r>
       <w:r>
+        <w:rPr>
+          <w:noProof/>
+          <w:lang w:eastAsia="fr-FR"/>
+        </w:rPr>
         <w:drawing>
           <wp:inline distT="0" distB="0" distL="0" distR="0" wp14:anchorId="7680F235" wp14:editId="39DD1A52">
             <wp:extent cx="3059002" cy="1944000"/>
@@ -1314,8 +1104,6 @@
           </wp:inline>
         </w:drawing>
       </w:r>
-      <w:bookmarkStart w:id="0" w:name="_GoBack"/>
-      <w:bookmarkEnd w:id="0"/>
     </w:p>
     <w:sectPr>
       <w:pgSz w:w="16838" w:h="11906" w:orient="landscape"/>

</xml_diff>